<commit_message>
Added Router ((fix) => login)
</commit_message>
<xml_diff>
--- a/Monpick Specifikace.docx
+++ b/Monpick Specifikace.docx
@@ -8,7 +8,7 @@
       </w:pPr>
       <w:r>
         <w:rPr>
-          <w:rFonts w:ascii="Times" w:hAnsi="Times" w:cs="Times"/>
+          <w:rFonts w:ascii="Helvetica" w:hAnsi="Helvetica" w:cs="Helvetica"/>
           <w:sz w:val="36"/>
           <w:sz-cs w:val="36"/>
         </w:rPr>
@@ -19,7 +19,7 @@
       <w:pPr/>
       <w:r>
         <w:rPr>
-          <w:rFonts w:ascii="Times" w:hAnsi="Times" w:cs="Times"/>
+          <w:rFonts w:ascii="Helvetica" w:hAnsi="Helvetica" w:cs="Helvetica"/>
           <w:sz w:val="36"/>
           <w:sz-cs w:val="36"/>
         </w:rPr>
@@ -28,11 +28,11 @@
     </w:p>
     <w:p>
       <w:pPr>
-        <w:ind w:left="720" w:first-line="-720"/>
-      </w:pPr>
-      <w:r>
-        <w:rPr>
-          <w:rFonts w:ascii="Times" w:hAnsi="Times" w:cs="Times"/>
+        <w:ind w:left="720"/>
+      </w:pPr>
+      <w:r>
+        <w:rPr>
+          <w:rFonts w:ascii="Helvetica" w:hAnsi="Helvetica" w:cs="Helvetica"/>
           <w:sz w:val="36"/>
           <w:sz-cs w:val="36"/>
         </w:rPr>
@@ -45,11 +45,11 @@
     </w:p>
     <w:p>
       <w:pPr>
-        <w:ind w:left="720" w:first-line="-720"/>
-      </w:pPr>
-      <w:r>
-        <w:rPr>
-          <w:rFonts w:ascii="Times" w:hAnsi="Times" w:cs="Times"/>
+        <w:ind w:left="720"/>
+      </w:pPr>
+      <w:r>
+        <w:rPr>
+          <w:rFonts w:ascii="Helvetica" w:hAnsi="Helvetica" w:cs="Helvetica"/>
           <w:sz w:val="36"/>
           <w:sz-cs w:val="36"/>
         </w:rPr>
@@ -62,11 +62,11 @@
     </w:p>
     <w:p>
       <w:pPr>
-        <w:ind w:left="720" w:first-line="-720"/>
-      </w:pPr>
-      <w:r>
-        <w:rPr>
-          <w:rFonts w:ascii="Times" w:hAnsi="Times" w:cs="Times"/>
+        <w:ind w:left="720"/>
+      </w:pPr>
+      <w:r>
+        <w:rPr>
+          <w:rFonts w:ascii="Helvetica" w:hAnsi="Helvetica" w:cs="Helvetica"/>
           <w:sz w:val="36"/>
           <w:sz-cs w:val="36"/>
         </w:rPr>
@@ -81,7 +81,7 @@
       <w:pPr/>
       <w:r>
         <w:rPr>
-          <w:rFonts w:ascii="Times" w:hAnsi="Times" w:cs="Times"/>
+          <w:rFonts w:ascii="Helvetica" w:hAnsi="Helvetica" w:cs="Helvetica"/>
           <w:sz w:val="36"/>
           <w:sz-cs w:val="36"/>
         </w:rPr>
@@ -90,11 +90,11 @@
     </w:p>
     <w:p>
       <w:pPr>
-        <w:ind w:left="720" w:first-line="-720"/>
-      </w:pPr>
-      <w:r>
-        <w:rPr>
-          <w:rFonts w:ascii="Times" w:hAnsi="Times" w:cs="Times"/>
+        <w:ind w:left="720"/>
+      </w:pPr>
+      <w:r>
+        <w:rPr>
+          <w:rFonts w:ascii="Helvetica" w:hAnsi="Helvetica" w:cs="Helvetica"/>
           <w:sz w:val="36"/>
           <w:sz-cs w:val="36"/>
         </w:rPr>
@@ -107,11 +107,11 @@
     </w:p>
     <w:p>
       <w:pPr>
-        <w:ind w:left="720" w:first-line="-720"/>
-      </w:pPr>
-      <w:r>
-        <w:rPr>
-          <w:rFonts w:ascii="Times" w:hAnsi="Times" w:cs="Times"/>
+        <w:ind w:left="720"/>
+      </w:pPr>
+      <w:r>
+        <w:rPr>
+          <w:rFonts w:ascii="Helvetica" w:hAnsi="Helvetica" w:cs="Helvetica"/>
           <w:sz w:val="36"/>
           <w:sz-cs w:val="36"/>
         </w:rPr>
@@ -124,11 +124,11 @@
     </w:p>
     <w:p>
       <w:pPr>
-        <w:ind w:left="720" w:first-line="-720"/>
-      </w:pPr>
-      <w:r>
-        <w:rPr>
-          <w:rFonts w:ascii="Times" w:hAnsi="Times" w:cs="Times"/>
+        <w:ind w:left="720"/>
+      </w:pPr>
+      <w:r>
+        <w:rPr>
+          <w:rFonts w:ascii="Helvetica" w:hAnsi="Helvetica" w:cs="Helvetica"/>
           <w:sz w:val="36"/>
           <w:sz-cs w:val="36"/>
         </w:rPr>
@@ -141,11 +141,11 @@
     </w:p>
     <w:p>
       <w:pPr>
-        <w:ind w:left="720" w:first-line="-720"/>
-      </w:pPr>
-      <w:r>
-        <w:rPr>
-          <w:rFonts w:ascii="Times" w:hAnsi="Times" w:cs="Times"/>
+        <w:ind w:left="720"/>
+      </w:pPr>
+      <w:r>
+        <w:rPr>
+          <w:rFonts w:ascii="Helvetica" w:hAnsi="Helvetica" w:cs="Helvetica"/>
           <w:sz w:val="36"/>
           <w:sz-cs w:val="36"/>
         </w:rPr>
@@ -158,11 +158,11 @@
     </w:p>
     <w:p>
       <w:pPr>
-        <w:ind w:left="720" w:first-line="-720"/>
-      </w:pPr>
-      <w:r>
-        <w:rPr>
-          <w:rFonts w:ascii="Times" w:hAnsi="Times" w:cs="Times"/>
+        <w:ind w:left="720"/>
+      </w:pPr>
+      <w:r>
+        <w:rPr>
+          <w:rFonts w:ascii="Helvetica" w:hAnsi="Helvetica" w:cs="Helvetica"/>
           <w:sz w:val="36"/>
           <w:sz-cs w:val="36"/>
         </w:rPr>
@@ -177,7 +177,7 @@
       <w:pPr/>
       <w:r>
         <w:rPr>
-          <w:rFonts w:ascii="Times" w:hAnsi="Times" w:cs="Times"/>
+          <w:rFonts w:ascii="Helvetica" w:hAnsi="Helvetica" w:cs="Helvetica"/>
           <w:sz w:val="36"/>
           <w:sz-cs w:val="36"/>
         </w:rPr>
@@ -186,11 +186,11 @@
     </w:p>
     <w:p>
       <w:pPr>
-        <w:ind w:left="720" w:first-line="-720"/>
-      </w:pPr>
-      <w:r>
-        <w:rPr>
-          <w:rFonts w:ascii="Times" w:hAnsi="Times" w:cs="Times"/>
+        <w:ind w:left="720"/>
+      </w:pPr>
+      <w:r>
+        <w:rPr>
+          <w:rFonts w:ascii="Helvetica" w:hAnsi="Helvetica" w:cs="Helvetica"/>
           <w:sz w:val="36"/>
           <w:sz-cs w:val="36"/>
         </w:rPr>
@@ -203,11 +203,11 @@
     </w:p>
     <w:p>
       <w:pPr>
-        <w:ind w:left="1440" w:first-line="-1440"/>
-      </w:pPr>
-      <w:r>
-        <w:rPr>
-          <w:rFonts w:ascii="Times" w:hAnsi="Times" w:cs="Times"/>
+        <w:ind w:left="1440"/>
+      </w:pPr>
+      <w:r>
+        <w:rPr>
+          <w:rFonts w:ascii="Helvetica" w:hAnsi="Helvetica" w:cs="Helvetica"/>
           <w:sz w:val="36"/>
           <w:sz-cs w:val="36"/>
         </w:rPr>
@@ -217,14 +217,30 @@
         <w:tab/>
         <w:t xml:space="preserve">Eventy - například posledních 5 eventů zobrazit nebo zobrazit poslední eventy s vysokou prioritou</w:t>
       </w:r>
-    </w:p>
-    <w:p>
-      <w:pPr>
-        <w:ind w:left="1440" w:first-line="-1440"/>
-      </w:pPr>
-      <w:r>
-        <w:rPr>
-          <w:rFonts w:ascii="Times" w:hAnsi="Times" w:cs="Times"/>
+      <w:r>
+        <w:rPr>
+          <w:rFonts w:ascii="Apple Color Emoji" w:hAnsi="Apple Color Emoji" w:cs="Apple Color Emoji"/>
+          <w:sz w:val="36"/>
+          <w:sz-cs w:val="36"/>
+        </w:rPr>
+        <w:t xml:space="preserve">⚡️</w:t>
+      </w:r>
+      <w:r>
+        <w:rPr>
+          <w:rFonts w:ascii="Helvetica" w:hAnsi="Helvetica" w:cs="Helvetica"/>
+          <w:sz w:val="36"/>
+          <w:sz-cs w:val="36"/>
+        </w:rPr>
+        <w:t xml:space="preserve"/>
+      </w:r>
+    </w:p>
+    <w:p>
+      <w:pPr>
+        <w:ind w:left="1440"/>
+      </w:pPr>
+      <w:r>
+        <w:rPr>
+          <w:rFonts w:ascii="Helvetica" w:hAnsi="Helvetica" w:cs="Helvetica"/>
           <w:sz w:val="36"/>
           <w:sz-cs w:val="36"/>
         </w:rPr>
@@ -234,14 +250,30 @@
         <w:tab/>
         <w:t xml:space="preserve">Seznam collectorů </w:t>
       </w:r>
-    </w:p>
-    <w:p>
-      <w:pPr>
-        <w:ind w:left="2160" w:first-line="-2160"/>
-      </w:pPr>
-      <w:r>
-        <w:rPr>
-          <w:rFonts w:ascii="Times" w:hAnsi="Times" w:cs="Times"/>
+      <w:r>
+        <w:rPr>
+          <w:rFonts w:ascii="Apple Color Emoji" w:hAnsi="Apple Color Emoji" w:cs="Apple Color Emoji"/>
+          <w:sz w:val="36"/>
+          <w:sz-cs w:val="36"/>
+        </w:rPr>
+        <w:t xml:space="preserve">⚡️</w:t>
+      </w:r>
+      <w:r>
+        <w:rPr>
+          <w:rFonts w:ascii="Helvetica" w:hAnsi="Helvetica" w:cs="Helvetica"/>
+          <w:sz w:val="36"/>
+          <w:sz-cs w:val="36"/>
+        </w:rPr>
+        <w:t xml:space="preserve"/>
+      </w:r>
+    </w:p>
+    <w:p>
+      <w:pPr>
+        <w:ind w:left="2160"/>
+      </w:pPr>
+      <w:r>
+        <w:rPr>
+          <w:rFonts w:ascii="Helvetica" w:hAnsi="Helvetica" w:cs="Helvetica"/>
           <w:sz w:val="36"/>
           <w:sz-cs w:val="36"/>
         </w:rPr>
@@ -251,14 +283,30 @@
         <w:tab/>
         <w:t xml:space="preserve">Seznam minerů a jejich status (kolik běží karet)</w:t>
       </w:r>
-    </w:p>
-    <w:p>
-      <w:pPr>
-        <w:ind w:left="720" w:first-line="-720"/>
-      </w:pPr>
-      <w:r>
-        <w:rPr>
-          <w:rFonts w:ascii="Times" w:hAnsi="Times" w:cs="Times"/>
+      <w:r>
+        <w:rPr>
+          <w:rFonts w:ascii="Apple Color Emoji" w:hAnsi="Apple Color Emoji" w:cs="Apple Color Emoji"/>
+          <w:sz w:val="36"/>
+          <w:sz-cs w:val="36"/>
+        </w:rPr>
+        <w:t xml:space="preserve">⚡️</w:t>
+      </w:r>
+      <w:r>
+        <w:rPr>
+          <w:rFonts w:ascii="Helvetica" w:hAnsi="Helvetica" w:cs="Helvetica"/>
+          <w:sz w:val="36"/>
+          <w:sz-cs w:val="36"/>
+        </w:rPr>
+        <w:t xml:space="preserve"/>
+      </w:r>
+    </w:p>
+    <w:p>
+      <w:pPr>
+        <w:ind w:left="720"/>
+      </w:pPr>
+      <w:r>
+        <w:rPr>
+          <w:rFonts w:ascii="Helvetica" w:hAnsi="Helvetica" w:cs="Helvetica"/>
           <w:sz w:val="36"/>
           <w:sz-cs w:val="36"/>
         </w:rPr>
@@ -268,14 +316,30 @@
         <w:tab/>
         <w:t xml:space="preserve">Menu:</w:t>
       </w:r>
-    </w:p>
-    <w:p>
-      <w:pPr>
-        <w:ind w:left="1440" w:first-line="-1440"/>
-      </w:pPr>
-      <w:r>
-        <w:rPr>
-          <w:rFonts w:ascii="Times" w:hAnsi="Times" w:cs="Times"/>
+      <w:r>
+        <w:rPr>
+          <w:rFonts w:ascii="Apple Color Emoji" w:hAnsi="Apple Color Emoji" w:cs="Apple Color Emoji"/>
+          <w:sz w:val="36"/>
+          <w:sz-cs w:val="36"/>
+        </w:rPr>
+        <w:t xml:space="preserve">⚡️</w:t>
+      </w:r>
+      <w:r>
+        <w:rPr>
+          <w:rFonts w:ascii="Helvetica" w:hAnsi="Helvetica" w:cs="Helvetica"/>
+          <w:sz w:val="36"/>
+          <w:sz-cs w:val="36"/>
+        </w:rPr>
+        <w:t xml:space="preserve"/>
+      </w:r>
+    </w:p>
+    <w:p>
+      <w:pPr>
+        <w:ind w:left="1440"/>
+      </w:pPr>
+      <w:r>
+        <w:rPr>
+          <w:rFonts w:ascii="Helvetica" w:hAnsi="Helvetica" w:cs="Helvetica"/>
           <w:sz w:val="36"/>
           <w:sz-cs w:val="36"/>
         </w:rPr>
@@ -285,14 +349,30 @@
         <w:tab/>
         <w:t xml:space="preserve">Collectoři</w:t>
       </w:r>
-    </w:p>
-    <w:p>
-      <w:pPr>
-        <w:ind w:left="1440" w:first-line="-1440"/>
-      </w:pPr>
-      <w:r>
-        <w:rPr>
-          <w:rFonts w:ascii="Times" w:hAnsi="Times" w:cs="Times"/>
+      <w:r>
+        <w:rPr>
+          <w:rFonts w:ascii="Apple Color Emoji" w:hAnsi="Apple Color Emoji" w:cs="Apple Color Emoji"/>
+          <w:sz w:val="36"/>
+          <w:sz-cs w:val="36"/>
+        </w:rPr>
+        <w:t xml:space="preserve">🌩</w:t>
+      </w:r>
+      <w:r>
+        <w:rPr>
+          <w:rFonts w:ascii="Helvetica" w:hAnsi="Helvetica" w:cs="Helvetica"/>
+          <w:sz w:val="36"/>
+          <w:sz-cs w:val="36"/>
+        </w:rPr>
+        <w:t xml:space="preserve"/>
+      </w:r>
+    </w:p>
+    <w:p>
+      <w:pPr>
+        <w:ind w:left="1440"/>
+      </w:pPr>
+      <w:r>
+        <w:rPr>
+          <w:rFonts w:ascii="Helvetica" w:hAnsi="Helvetica" w:cs="Helvetica"/>
           <w:sz w:val="36"/>
           <w:sz-cs w:val="36"/>
         </w:rPr>
@@ -305,11 +385,11 @@
     </w:p>
     <w:p>
       <w:pPr>
-        <w:ind w:left="1440" w:first-line="-1440"/>
-      </w:pPr>
-      <w:r>
-        <w:rPr>
-          <w:rFonts w:ascii="Times" w:hAnsi="Times" w:cs="Times"/>
+        <w:ind w:left="1440"/>
+      </w:pPr>
+      <w:r>
+        <w:rPr>
+          <w:rFonts w:ascii="Helvetica" w:hAnsi="Helvetica" w:cs="Helvetica"/>
           <w:sz w:val="36"/>
           <w:sz-cs w:val="36"/>
         </w:rPr>
@@ -322,11 +402,11 @@
     </w:p>
     <w:p>
       <w:pPr>
-        <w:ind w:left="1440" w:first-line="-1440"/>
-      </w:pPr>
-      <w:r>
-        <w:rPr>
-          <w:rFonts w:ascii="Times" w:hAnsi="Times" w:cs="Times"/>
+        <w:ind w:left="1440"/>
+      </w:pPr>
+      <w:r>
+        <w:rPr>
+          <w:rFonts w:ascii="Helvetica" w:hAnsi="Helvetica" w:cs="Helvetica"/>
           <w:sz w:val="36"/>
           <w:sz-cs w:val="36"/>
         </w:rPr>
@@ -339,11 +419,11 @@
     </w:p>
     <w:p>
       <w:pPr>
-        <w:ind w:left="1440" w:first-line="-1440"/>
-      </w:pPr>
-      <w:r>
-        <w:rPr>
-          <w:rFonts w:ascii="Times" w:hAnsi="Times" w:cs="Times"/>
+        <w:ind w:left="1440"/>
+      </w:pPr>
+      <w:r>
+        <w:rPr>
+          <w:rFonts w:ascii="Helvetica" w:hAnsi="Helvetica" w:cs="Helvetica"/>
           <w:sz w:val="36"/>
           <w:sz-cs w:val="36"/>
         </w:rPr>
@@ -356,11 +436,11 @@
     </w:p>
     <w:p>
       <w:pPr>
-        <w:ind w:left="720" w:first-line="-720"/>
-      </w:pPr>
-      <w:r>
-        <w:rPr>
-          <w:rFonts w:ascii="Times" w:hAnsi="Times" w:cs="Times"/>
+        <w:ind w:left="720"/>
+      </w:pPr>
+      <w:r>
+        <w:rPr>
+          <w:rFonts w:ascii="Helvetica" w:hAnsi="Helvetica" w:cs="Helvetica"/>
           <w:sz w:val="36"/>
           <w:sz-cs w:val="36"/>
         </w:rPr>
@@ -373,11 +453,11 @@
     </w:p>
     <w:p>
       <w:pPr>
-        <w:ind w:left="1440" w:first-line="-1440"/>
-      </w:pPr>
-      <w:r>
-        <w:rPr>
-          <w:rFonts w:ascii="Times" w:hAnsi="Times" w:cs="Times"/>
+        <w:ind w:left="1440"/>
+      </w:pPr>
+      <w:r>
+        <w:rPr>
+          <w:rFonts w:ascii="Helvetica" w:hAnsi="Helvetica" w:cs="Helvetica"/>
           <w:sz w:val="36"/>
           <w:sz-cs w:val="36"/>
         </w:rPr>
@@ -387,31 +467,63 @@
         <w:tab/>
         <w:t xml:space="preserve">Seznam collectorů</w:t>
       </w:r>
-    </w:p>
-    <w:p>
-      <w:pPr>
-        <w:ind w:left="2160" w:first-line="-2160"/>
-      </w:pPr>
-      <w:r>
-        <w:rPr>
-          <w:rFonts w:ascii="Times" w:hAnsi="Times" w:cs="Times"/>
-          <w:sz w:val="36"/>
-          <w:sz-cs w:val="36"/>
-        </w:rPr>
-        <w:t xml:space="preserve"/>
-        <w:tab/>
-        <w:t xml:space="preserve">•</w:t>
-        <w:tab/>
-        <w:t xml:space="preserve">Přidat collector</w:t>
-      </w:r>
-    </w:p>
-    <w:p>
-      <w:pPr>
-        <w:ind w:left="2160" w:first-line="-2160"/>
-      </w:pPr>
-      <w:r>
-        <w:rPr>
-          <w:rFonts w:ascii="Times" w:hAnsi="Times" w:cs="Times"/>
+      <w:r>
+        <w:rPr>
+          <w:rFonts w:ascii="Apple Color Emoji" w:hAnsi="Apple Color Emoji" w:cs="Apple Color Emoji"/>
+          <w:sz w:val="36"/>
+          <w:sz-cs w:val="36"/>
+        </w:rPr>
+        <w:t xml:space="preserve">⚡️</w:t>
+      </w:r>
+      <w:r>
+        <w:rPr>
+          <w:rFonts w:ascii="Helvetica" w:hAnsi="Helvetica" w:cs="Helvetica"/>
+          <w:sz w:val="36"/>
+          <w:sz-cs w:val="36"/>
+        </w:rPr>
+        <w:t xml:space="preserve"/>
+      </w:r>
+    </w:p>
+    <w:p>
+      <w:pPr>
+        <w:ind w:left="2160"/>
+      </w:pPr>
+      <w:r>
+        <w:rPr>
+          <w:rFonts w:ascii="Helvetica" w:hAnsi="Helvetica" w:cs="Helvetica"/>
+          <w:sz w:val="36"/>
+          <w:sz-cs w:val="36"/>
+        </w:rPr>
+        <w:t xml:space="preserve"/>
+        <w:tab/>
+        <w:t xml:space="preserve">•</w:t>
+        <w:tab/>
+        <w:t xml:space="preserve">Přidat collector </w:t>
+      </w:r>
+      <w:r>
+        <w:rPr>
+          <w:rFonts w:ascii="Apple Color Emoji" w:hAnsi="Apple Color Emoji" w:cs="Apple Color Emoji"/>
+          <w:sz w:val="36"/>
+          <w:sz-cs w:val="36"/>
+        </w:rPr>
+        <w:t xml:space="preserve">☄️</w:t>
+      </w:r>
+      <w:r>
+        <w:rPr>
+          <w:rFonts w:ascii="Helvetica" w:hAnsi="Helvetica" w:cs="Helvetica"/>
+          <w:sz w:val="36"/>
+          <w:sz-cs w:val="36"/>
+        </w:rPr>
+        <w:t xml:space="preserve"/>
+      </w:r>
+    </w:p>
+    <w:p>
+      <w:pPr>
+        <w:ind w:left="2160"/>
+      </w:pPr>
+      <w:r>
+        <w:rPr>
+          <w:rFonts w:ascii="Helvetica" w:hAnsi="Helvetica" w:cs="Helvetica"/>
           <w:sz w:val="36"/>
           <w:sz-cs w:val="36"/>
         </w:rPr>
@@ -421,14 +533,30 @@
         <w:tab/>
         <w:t xml:space="preserve">Smazat collector</w:t>
       </w:r>
-    </w:p>
-    <w:p>
-      <w:pPr>
-        <w:ind w:left="2160" w:first-line="-2160"/>
-      </w:pPr>
-      <w:r>
-        <w:rPr>
-          <w:rFonts w:ascii="Times" w:hAnsi="Times" w:cs="Times"/>
+      <w:r>
+        <w:rPr>
+          <w:rFonts w:ascii="Apple Color Emoji" w:hAnsi="Apple Color Emoji" w:cs="Apple Color Emoji"/>
+          <w:sz w:val="36"/>
+          <w:sz-cs w:val="36"/>
+        </w:rPr>
+        <w:t xml:space="preserve">☄️</w:t>
+      </w:r>
+      <w:r>
+        <w:rPr>
+          <w:rFonts w:ascii="Helvetica" w:hAnsi="Helvetica" w:cs="Helvetica"/>
+          <w:sz w:val="36"/>
+          <w:sz-cs w:val="36"/>
+        </w:rPr>
+        <w:t xml:space="preserve"/>
+      </w:r>
+    </w:p>
+    <w:p>
+      <w:pPr>
+        <w:ind w:left="2160"/>
+      </w:pPr>
+      <w:r>
+        <w:rPr>
+          <w:rFonts w:ascii="Helvetica" w:hAnsi="Helvetica" w:cs="Helvetica"/>
           <w:sz w:val="36"/>
           <w:sz-cs w:val="36"/>
         </w:rPr>
@@ -438,14 +566,30 @@
         <w:tab/>
         <w:t xml:space="preserve">Upravit collector</w:t>
       </w:r>
-    </w:p>
-    <w:p>
-      <w:pPr>
-        <w:ind w:left="2160" w:first-line="-2160"/>
-      </w:pPr>
-      <w:r>
-        <w:rPr>
-          <w:rFonts w:ascii="Times" w:hAnsi="Times" w:cs="Times"/>
+      <w:r>
+        <w:rPr>
+          <w:rFonts w:ascii="Apple Color Emoji" w:hAnsi="Apple Color Emoji" w:cs="Apple Color Emoji"/>
+          <w:sz w:val="36"/>
+          <w:sz-cs w:val="36"/>
+        </w:rPr>
+        <w:t xml:space="preserve">☄️</w:t>
+      </w:r>
+      <w:r>
+        <w:rPr>
+          <w:rFonts w:ascii="Helvetica" w:hAnsi="Helvetica" w:cs="Helvetica"/>
+          <w:sz w:val="36"/>
+          <w:sz-cs w:val="36"/>
+        </w:rPr>
+        <w:t xml:space="preserve"/>
+      </w:r>
+    </w:p>
+    <w:p>
+      <w:pPr>
+        <w:ind w:left="2160"/>
+      </w:pPr>
+      <w:r>
+        <w:rPr>
+          <w:rFonts w:ascii="Helvetica" w:hAnsi="Helvetica" w:cs="Helvetica"/>
           <w:sz w:val="36"/>
           <w:sz-cs w:val="36"/>
         </w:rPr>
@@ -455,14 +599,30 @@
         <w:tab/>
         <w:t xml:space="preserve">Detail collectora</w:t>
       </w:r>
-    </w:p>
-    <w:p>
-      <w:pPr>
-        <w:ind w:left="2880" w:first-line="-2880"/>
-      </w:pPr>
-      <w:r>
-        <w:rPr>
-          <w:rFonts w:ascii="Times" w:hAnsi="Times" w:cs="Times"/>
+      <w:r>
+        <w:rPr>
+          <w:rFonts w:ascii="Apple Color Emoji" w:hAnsi="Apple Color Emoji" w:cs="Apple Color Emoji"/>
+          <w:sz w:val="36"/>
+          <w:sz-cs w:val="36"/>
+        </w:rPr>
+        <w:t xml:space="preserve">🌩</w:t>
+      </w:r>
+      <w:r>
+        <w:rPr>
+          <w:rFonts w:ascii="Helvetica" w:hAnsi="Helvetica" w:cs="Helvetica"/>
+          <w:sz w:val="36"/>
+          <w:sz-cs w:val="36"/>
+        </w:rPr>
+        <w:t xml:space="preserve"/>
+      </w:r>
+    </w:p>
+    <w:p>
+      <w:pPr>
+        <w:ind w:left="2880"/>
+      </w:pPr>
+      <w:r>
+        <w:rPr>
+          <w:rFonts w:ascii="Helvetica" w:hAnsi="Helvetica" w:cs="Helvetica"/>
           <w:sz w:val="36"/>
           <w:sz-cs w:val="36"/>
         </w:rPr>
@@ -472,14 +632,30 @@
         <w:tab/>
         <w:t xml:space="preserve">Smazat collector</w:t>
       </w:r>
-    </w:p>
-    <w:p>
-      <w:pPr>
-        <w:ind w:left="2880" w:first-line="-2880"/>
-      </w:pPr>
-      <w:r>
-        <w:rPr>
-          <w:rFonts w:ascii="Times" w:hAnsi="Times" w:cs="Times"/>
+      <w:r>
+        <w:rPr>
+          <w:rFonts w:ascii="Apple Color Emoji" w:hAnsi="Apple Color Emoji" w:cs="Apple Color Emoji"/>
+          <w:sz w:val="36"/>
+          <w:sz-cs w:val="36"/>
+        </w:rPr>
+        <w:t xml:space="preserve">☄️</w:t>
+      </w:r>
+      <w:r>
+        <w:rPr>
+          <w:rFonts w:ascii="Helvetica" w:hAnsi="Helvetica" w:cs="Helvetica"/>
+          <w:sz w:val="36"/>
+          <w:sz-cs w:val="36"/>
+        </w:rPr>
+        <w:t xml:space="preserve"/>
+      </w:r>
+    </w:p>
+    <w:p>
+      <w:pPr>
+        <w:ind w:left="2880"/>
+      </w:pPr>
+      <w:r>
+        <w:rPr>
+          <w:rFonts w:ascii="Helvetica" w:hAnsi="Helvetica" w:cs="Helvetica"/>
           <w:sz w:val="36"/>
           <w:sz-cs w:val="36"/>
         </w:rPr>
@@ -489,48 +665,81 @@
         <w:tab/>
         <w:t xml:space="preserve">Upravit collector</w:t>
       </w:r>
-    </w:p>
-    <w:p>
-      <w:pPr>
-        <w:ind w:left="2880" w:first-line="-2880"/>
-      </w:pPr>
-      <w:r>
-        <w:rPr>
-          <w:rFonts w:ascii="Times" w:hAnsi="Times" w:cs="Times"/>
-          <w:sz w:val="36"/>
-          <w:sz-cs w:val="36"/>
-        </w:rPr>
-        <w:t xml:space="preserve"/>
-        <w:tab/>
-        <w:t xml:space="preserve">•</w:t>
-        <w:tab/>
-        <w:t xml:space="preserve">Scanovat minery v rozsahu</w:t>
-      </w:r>
-    </w:p>
-    <w:p>
-      <w:pPr>
-        <w:ind w:left="2880" w:first-line="-2880"/>
-      </w:pPr>
-      <w:r>
-        <w:rPr>
-          <w:rFonts w:ascii="Times" w:hAnsi="Times" w:cs="Times"/>
-          <w:sz w:val="36"/>
-          <w:sz-cs w:val="36"/>
-        </w:rPr>
-        <w:t xml:space="preserve"/>
-        <w:tab/>
-        <w:t xml:space="preserve">•</w:t>
-        <w:tab/>
-        <w:t xml:space="preserve">Přidat minera ke collectorovi</w:t>
-      </w:r>
-    </w:p>
-    <w:p>
-      <w:pPr>
-        <w:ind w:left="2880" w:first-line="-2880"/>
-      </w:pPr>
-      <w:r>
-        <w:rPr>
-          <w:rFonts w:ascii="Times" w:hAnsi="Times" w:cs="Times"/>
+      <w:r>
+        <w:rPr>
+          <w:rFonts w:ascii="Apple Color Emoji" w:hAnsi="Apple Color Emoji" w:cs="Apple Color Emoji"/>
+          <w:sz w:val="36"/>
+          <w:sz-cs w:val="36"/>
+        </w:rPr>
+        <w:t xml:space="preserve">☄️</w:t>
+      </w:r>
+      <w:r>
+        <w:rPr>
+          <w:rFonts w:ascii="Helvetica" w:hAnsi="Helvetica" w:cs="Helvetica"/>
+          <w:sz w:val="36"/>
+          <w:sz-cs w:val="36"/>
+        </w:rPr>
+        <w:t xml:space="preserve"/>
+      </w:r>
+    </w:p>
+    <w:p>
+      <w:pPr>
+        <w:ind w:left="2880"/>
+      </w:pPr>
+      <w:r>
+        <w:rPr>
+          <w:rFonts w:ascii="Helvetica" w:hAnsi="Helvetica" w:cs="Helvetica"/>
+          <w:sz w:val="36"/>
+          <w:sz-cs w:val="36"/>
+        </w:rPr>
+        <w:t xml:space="preserve"/>
+        <w:tab/>
+        <w:t xml:space="preserve">•</w:t>
+        <w:tab/>
+        <w:t xml:space="preserve">Scanovat minery v rozsahu </w:t>
+      </w:r>
+      <w:r>
+        <w:rPr>
+          <w:rFonts w:ascii="Helvetica" w:hAnsi="Helvetica" w:cs="Helvetica"/>
+          <w:sz w:val="36"/>
+          <w:sz-cs w:val="36"/>
+          <w:b/>
+        </w:rPr>
+        <w:t xml:space="preserve">?????????????????????????????????????????</w:t>
+      </w:r>
+      <w:r>
+        <w:rPr>
+          <w:rFonts w:ascii="Helvetica" w:hAnsi="Helvetica" w:cs="Helvetica"/>
+          <w:sz w:val="36"/>
+          <w:sz-cs w:val="36"/>
+        </w:rPr>
+        <w:t xml:space="preserve"/>
+      </w:r>
+    </w:p>
+    <w:p>
+      <w:pPr>
+        <w:ind w:left="2880"/>
+      </w:pPr>
+      <w:r>
+        <w:rPr>
+          <w:rFonts w:ascii="Helvetica" w:hAnsi="Helvetica" w:cs="Helvetica"/>
+          <w:sz w:val="36"/>
+          <w:sz-cs w:val="36"/>
+        </w:rPr>
+        <w:t xml:space="preserve"/>
+        <w:tab/>
+        <w:t xml:space="preserve">•</w:t>
+        <w:tab/>
+        <w:t xml:space="preserve">Přidat minera ke collectorovi </w:t>
+      </w:r>
+    </w:p>
+    <w:p>
+      <w:pPr>
+        <w:ind w:left="2880"/>
+      </w:pPr>
+      <w:r>
+        <w:rPr>
+          <w:rFonts w:ascii="Helvetica" w:hAnsi="Helvetica" w:cs="Helvetica"/>
           <w:sz w:val="36"/>
           <w:sz-cs w:val="36"/>
         </w:rPr>
@@ -540,31 +749,64 @@
         <w:tab/>
         <w:t xml:space="preserve">Atributy collectora</w:t>
       </w:r>
-    </w:p>
-    <w:p>
-      <w:pPr>
-        <w:ind w:left="2880" w:first-line="-2880"/>
-      </w:pPr>
-      <w:r>
-        <w:rPr>
-          <w:rFonts w:ascii="Times" w:hAnsi="Times" w:cs="Times"/>
-          <w:sz w:val="36"/>
-          <w:sz-cs w:val="36"/>
-        </w:rPr>
-        <w:t xml:space="preserve"/>
-        <w:tab/>
-        <w:t xml:space="preserve">•</w:t>
-        <w:tab/>
-        <w:t xml:space="preserve">Statistiky collectora</w:t>
-      </w:r>
-    </w:p>
-    <w:p>
-      <w:pPr>
-        <w:ind w:left="2880" w:first-line="-2880"/>
-      </w:pPr>
-      <w:r>
-        <w:rPr>
-          <w:rFonts w:ascii="Times" w:hAnsi="Times" w:cs="Times"/>
+      <w:r>
+        <w:rPr>
+          <w:rFonts w:ascii="Apple Color Emoji" w:hAnsi="Apple Color Emoji" w:cs="Apple Color Emoji"/>
+          <w:sz w:val="36"/>
+          <w:sz-cs w:val="36"/>
+        </w:rPr>
+        <w:t xml:space="preserve">🌩</w:t>
+      </w:r>
+      <w:r>
+        <w:rPr>
+          <w:rFonts w:ascii="Helvetica" w:hAnsi="Helvetica" w:cs="Helvetica"/>
+          <w:sz w:val="36"/>
+          <w:sz-cs w:val="36"/>
+        </w:rPr>
+        <w:t xml:space="preserve"/>
+      </w:r>
+    </w:p>
+    <w:p>
+      <w:pPr>
+        <w:ind w:left="2880"/>
+      </w:pPr>
+      <w:r>
+        <w:rPr>
+          <w:rFonts w:ascii="Helvetica" w:hAnsi="Helvetica" w:cs="Helvetica"/>
+          <w:sz w:val="36"/>
+          <w:sz-cs w:val="36"/>
+        </w:rPr>
+        <w:t xml:space="preserve"/>
+        <w:tab/>
+        <w:t xml:space="preserve">•</w:t>
+        <w:tab/>
+        <w:t xml:space="preserve">Statistiky collectora </w:t>
+      </w:r>
+      <w:r>
+        <w:rPr>
+          <w:rFonts w:ascii="Helvetica" w:hAnsi="Helvetica" w:cs="Helvetica"/>
+          <w:sz w:val="36"/>
+          <w:sz-cs w:val="36"/>
+          <w:b/>
+        </w:rPr>
+        <w:t xml:space="preserve">?????????????????????????????????????????</w:t>
+      </w:r>
+      <w:r>
+        <w:rPr>
+          <w:rFonts w:ascii="Helvetica" w:hAnsi="Helvetica" w:cs="Helvetica"/>
+          <w:sz w:val="36"/>
+          <w:sz-cs w:val="36"/>
+        </w:rPr>
+        <w:t xml:space="preserve"/>
+      </w:r>
+    </w:p>
+    <w:p>
+      <w:pPr>
+        <w:ind w:left="2880"/>
+      </w:pPr>
+      <w:r>
+        <w:rPr>
+          <w:rFonts w:ascii="Helvetica" w:hAnsi="Helvetica" w:cs="Helvetica"/>
           <w:sz w:val="36"/>
           <w:sz-cs w:val="36"/>
         </w:rPr>
@@ -574,14 +816,30 @@
         <w:tab/>
         <w:t xml:space="preserve">Relationships:</w:t>
       </w:r>
-    </w:p>
-    <w:p>
-      <w:pPr>
-        <w:ind w:left="3600" w:first-line="-3600"/>
-      </w:pPr>
-      <w:r>
-        <w:rPr>
-          <w:rFonts w:ascii="Times" w:hAnsi="Times" w:cs="Times"/>
+      <w:r>
+        <w:rPr>
+          <w:rFonts w:ascii="Apple Color Emoji" w:hAnsi="Apple Color Emoji" w:cs="Apple Color Emoji"/>
+          <w:sz w:val="36"/>
+          <w:sz-cs w:val="36"/>
+        </w:rPr>
+        <w:t xml:space="preserve">⚡️</w:t>
+      </w:r>
+      <w:r>
+        <w:rPr>
+          <w:rFonts w:ascii="Helvetica" w:hAnsi="Helvetica" w:cs="Helvetica"/>
+          <w:sz w:val="36"/>
+          <w:sz-cs w:val="36"/>
+        </w:rPr>
+        <w:t xml:space="preserve"/>
+      </w:r>
+    </w:p>
+    <w:p>
+      <w:pPr>
+        <w:ind w:left="3600"/>
+      </w:pPr>
+      <w:r>
+        <w:rPr>
+          <w:rFonts w:ascii="Helvetica" w:hAnsi="Helvetica" w:cs="Helvetica"/>
           <w:sz w:val="36"/>
           <w:sz-cs w:val="36"/>
         </w:rPr>
@@ -594,11 +852,11 @@
     </w:p>
     <w:p>
       <w:pPr>
-        <w:ind w:left="720" w:first-line="-720"/>
-      </w:pPr>
-      <w:r>
-        <w:rPr>
-          <w:rFonts w:ascii="Times" w:hAnsi="Times" w:cs="Times"/>
+        <w:ind w:left="720"/>
+      </w:pPr>
+      <w:r>
+        <w:rPr>
+          <w:rFonts w:ascii="Helvetica" w:hAnsi="Helvetica" w:cs="Helvetica"/>
           <w:sz w:val="36"/>
           <w:sz-cs w:val="36"/>
         </w:rPr>
@@ -611,11 +869,11 @@
     </w:p>
     <w:p>
       <w:pPr>
-        <w:ind w:left="1440" w:first-line="-1440"/>
-      </w:pPr>
-      <w:r>
-        <w:rPr>
-          <w:rFonts w:ascii="Times" w:hAnsi="Times" w:cs="Times"/>
+        <w:ind w:left="1440"/>
+      </w:pPr>
+      <w:r>
+        <w:rPr>
+          <w:rFonts w:ascii="Helvetica" w:hAnsi="Helvetica" w:cs="Helvetica"/>
           <w:sz w:val="36"/>
           <w:sz-cs w:val="36"/>
         </w:rPr>
@@ -628,11 +886,11 @@
     </w:p>
     <w:p>
       <w:pPr>
-        <w:ind w:left="2160" w:first-line="-2160"/>
-      </w:pPr>
-      <w:r>
-        <w:rPr>
-          <w:rFonts w:ascii="Times" w:hAnsi="Times" w:cs="Times"/>
+        <w:ind w:left="2160"/>
+      </w:pPr>
+      <w:r>
+        <w:rPr>
+          <w:rFonts w:ascii="Helvetica" w:hAnsi="Helvetica" w:cs="Helvetica"/>
           <w:sz w:val="36"/>
           <w:sz-cs w:val="36"/>
         </w:rPr>
@@ -645,11 +903,11 @@
     </w:p>
     <w:p>
       <w:pPr>
-        <w:ind w:left="2160" w:first-line="-2160"/>
-      </w:pPr>
-      <w:r>
-        <w:rPr>
-          <w:rFonts w:ascii="Times" w:hAnsi="Times" w:cs="Times"/>
+        <w:ind w:left="2160"/>
+      </w:pPr>
+      <w:r>
+        <w:rPr>
+          <w:rFonts w:ascii="Helvetica" w:hAnsi="Helvetica" w:cs="Helvetica"/>
           <w:sz w:val="36"/>
           <w:sz-cs w:val="36"/>
         </w:rPr>
@@ -662,11 +920,11 @@
     </w:p>
     <w:p>
       <w:pPr>
-        <w:ind w:left="2160" w:first-line="-2160"/>
-      </w:pPr>
-      <w:r>
-        <w:rPr>
-          <w:rFonts w:ascii="Times" w:hAnsi="Times" w:cs="Times"/>
+        <w:ind w:left="2160"/>
+      </w:pPr>
+      <w:r>
+        <w:rPr>
+          <w:rFonts w:ascii="Helvetica" w:hAnsi="Helvetica" w:cs="Helvetica"/>
           <w:sz w:val="36"/>
           <w:sz-cs w:val="36"/>
         </w:rPr>
@@ -679,11 +937,11 @@
     </w:p>
     <w:p>
       <w:pPr>
-        <w:ind w:left="2160" w:first-line="-2160"/>
-      </w:pPr>
-      <w:r>
-        <w:rPr>
-          <w:rFonts w:ascii="Times" w:hAnsi="Times" w:cs="Times"/>
+        <w:ind w:left="2160"/>
+      </w:pPr>
+      <w:r>
+        <w:rPr>
+          <w:rFonts w:ascii="Helvetica" w:hAnsi="Helvetica" w:cs="Helvetica"/>
           <w:sz w:val="36"/>
           <w:sz-cs w:val="36"/>
         </w:rPr>
@@ -696,11 +954,11 @@
     </w:p>
     <w:p>
       <w:pPr>
-        <w:ind w:left="2880" w:first-line="-2880"/>
-      </w:pPr>
-      <w:r>
-        <w:rPr>
-          <w:rFonts w:ascii="Times" w:hAnsi="Times" w:cs="Times"/>
+        <w:ind w:left="2880"/>
+      </w:pPr>
+      <w:r>
+        <w:rPr>
+          <w:rFonts w:ascii="Helvetica" w:hAnsi="Helvetica" w:cs="Helvetica"/>
           <w:sz w:val="36"/>
           <w:sz-cs w:val="36"/>
         </w:rPr>
@@ -713,11 +971,11 @@
     </w:p>
     <w:p>
       <w:pPr>
-        <w:ind w:left="2880" w:first-line="-2880"/>
-      </w:pPr>
-      <w:r>
-        <w:rPr>
-          <w:rFonts w:ascii="Times" w:hAnsi="Times" w:cs="Times"/>
+        <w:ind w:left="2880"/>
+      </w:pPr>
+      <w:r>
+        <w:rPr>
+          <w:rFonts w:ascii="Helvetica" w:hAnsi="Helvetica" w:cs="Helvetica"/>
           <w:sz w:val="36"/>
           <w:sz-cs w:val="36"/>
         </w:rPr>
@@ -730,11 +988,11 @@
     </w:p>
     <w:p>
       <w:pPr>
-        <w:ind w:left="2880" w:first-line="-2880"/>
-      </w:pPr>
-      <w:r>
-        <w:rPr>
-          <w:rFonts w:ascii="Times" w:hAnsi="Times" w:cs="Times"/>
+        <w:ind w:left="2880"/>
+      </w:pPr>
+      <w:r>
+        <w:rPr>
+          <w:rFonts w:ascii="Helvetica" w:hAnsi="Helvetica" w:cs="Helvetica"/>
           <w:sz w:val="36"/>
           <w:sz-cs w:val="36"/>
         </w:rPr>
@@ -747,11 +1005,11 @@
     </w:p>
     <w:p>
       <w:pPr>
-        <w:ind w:left="2880" w:first-line="-2880"/>
-      </w:pPr>
-      <w:r>
-        <w:rPr>
-          <w:rFonts w:ascii="Times" w:hAnsi="Times" w:cs="Times"/>
+        <w:ind w:left="2880"/>
+      </w:pPr>
+      <w:r>
+        <w:rPr>
+          <w:rFonts w:ascii="Helvetica" w:hAnsi="Helvetica" w:cs="Helvetica"/>
           <w:sz w:val="36"/>
           <w:sz-cs w:val="36"/>
         </w:rPr>
@@ -764,11 +1022,11 @@
     </w:p>
     <w:p>
       <w:pPr>
-        <w:ind w:left="2880" w:first-line="-2880"/>
-      </w:pPr>
-      <w:r>
-        <w:rPr>
-          <w:rFonts w:ascii="Times" w:hAnsi="Times" w:cs="Times"/>
+        <w:ind w:left="2880"/>
+      </w:pPr>
+      <w:r>
+        <w:rPr>
+          <w:rFonts w:ascii="Helvetica" w:hAnsi="Helvetica" w:cs="Helvetica"/>
           <w:sz w:val="36"/>
           <w:sz-cs w:val="36"/>
         </w:rPr>
@@ -781,11 +1039,11 @@
     </w:p>
     <w:p>
       <w:pPr>
-        <w:ind w:left="2880" w:first-line="-2880"/>
-      </w:pPr>
-      <w:r>
-        <w:rPr>
-          <w:rFonts w:ascii="Times" w:hAnsi="Times" w:cs="Times"/>
+        <w:ind w:left="2880"/>
+      </w:pPr>
+      <w:r>
+        <w:rPr>
+          <w:rFonts w:ascii="Helvetica" w:hAnsi="Helvetica" w:cs="Helvetica"/>
           <w:sz w:val="36"/>
           <w:sz-cs w:val="36"/>
         </w:rPr>
@@ -798,11 +1056,11 @@
     </w:p>
     <w:p>
       <w:pPr>
-        <w:ind w:left="2880" w:first-line="-2880"/>
-      </w:pPr>
-      <w:r>
-        <w:rPr>
-          <w:rFonts w:ascii="Times" w:hAnsi="Times" w:cs="Times"/>
+        <w:ind w:left="2880"/>
+      </w:pPr>
+      <w:r>
+        <w:rPr>
+          <w:rFonts w:ascii="Helvetica" w:hAnsi="Helvetica" w:cs="Helvetica"/>
           <w:sz w:val="36"/>
           <w:sz-cs w:val="36"/>
         </w:rPr>
@@ -815,11 +1073,11 @@
     </w:p>
     <w:p>
       <w:pPr>
-        <w:ind w:left="3600" w:first-line="-3600"/>
-      </w:pPr>
-      <w:r>
-        <w:rPr>
-          <w:rFonts w:ascii="Times" w:hAnsi="Times" w:cs="Times"/>
+        <w:ind w:left="3600"/>
+      </w:pPr>
+      <w:r>
+        <w:rPr>
+          <w:rFonts w:ascii="Helvetica" w:hAnsi="Helvetica" w:cs="Helvetica"/>
           <w:sz w:val="36"/>
           <w:sz-cs w:val="36"/>
         </w:rPr>
@@ -832,11 +1090,11 @@
     </w:p>
     <w:p>
       <w:pPr>
-        <w:ind w:left="3600" w:first-line="-3600"/>
-      </w:pPr>
-      <w:r>
-        <w:rPr>
-          <w:rFonts w:ascii="Times" w:hAnsi="Times" w:cs="Times"/>
+        <w:ind w:left="3600"/>
+      </w:pPr>
+      <w:r>
+        <w:rPr>
+          <w:rFonts w:ascii="Helvetica" w:hAnsi="Helvetica" w:cs="Helvetica"/>
           <w:sz w:val="36"/>
           <w:sz-cs w:val="36"/>
         </w:rPr>
@@ -849,11 +1107,11 @@
     </w:p>
     <w:p>
       <w:pPr>
-        <w:ind w:left="3600" w:first-line="-3600"/>
-      </w:pPr>
-      <w:r>
-        <w:rPr>
-          <w:rFonts w:ascii="Times" w:hAnsi="Times" w:cs="Times"/>
+        <w:ind w:left="3600"/>
+      </w:pPr>
+      <w:r>
+        <w:rPr>
+          <w:rFonts w:ascii="Helvetica" w:hAnsi="Helvetica" w:cs="Helvetica"/>
           <w:sz w:val="36"/>
           <w:sz-cs w:val="36"/>
         </w:rPr>
@@ -866,11 +1124,11 @@
     </w:p>
     <w:p>
       <w:pPr>
-        <w:ind w:left="720" w:first-line="-720"/>
-      </w:pPr>
-      <w:r>
-        <w:rPr>
-          <w:rFonts w:ascii="Times" w:hAnsi="Times" w:cs="Times"/>
+        <w:ind w:left="720"/>
+      </w:pPr>
+      <w:r>
+        <w:rPr>
+          <w:rFonts w:ascii="Helvetica" w:hAnsi="Helvetica" w:cs="Helvetica"/>
           <w:sz w:val="36"/>
           <w:sz-cs w:val="36"/>
         </w:rPr>
@@ -883,11 +1141,11 @@
     </w:p>
     <w:p>
       <w:pPr>
-        <w:ind w:left="1440" w:first-line="-1440"/>
-      </w:pPr>
-      <w:r>
-        <w:rPr>
-          <w:rFonts w:ascii="Times" w:hAnsi="Times" w:cs="Times"/>
+        <w:ind w:left="1440"/>
+      </w:pPr>
+      <w:r>
+        <w:rPr>
+          <w:rFonts w:ascii="Helvetica" w:hAnsi="Helvetica" w:cs="Helvetica"/>
           <w:sz w:val="36"/>
           <w:sz-cs w:val="36"/>
         </w:rPr>
@@ -900,11 +1158,11 @@
     </w:p>
     <w:p>
       <w:pPr>
-        <w:ind w:left="2160" w:first-line="-2160"/>
-      </w:pPr>
-      <w:r>
-        <w:rPr>
-          <w:rFonts w:ascii="Times" w:hAnsi="Times" w:cs="Times"/>
+        <w:ind w:left="2160"/>
+      </w:pPr>
+      <w:r>
+        <w:rPr>
+          <w:rFonts w:ascii="Helvetica" w:hAnsi="Helvetica" w:cs="Helvetica"/>
           <w:sz w:val="36"/>
           <w:sz-cs w:val="36"/>
         </w:rPr>
@@ -917,11 +1175,11 @@
     </w:p>
     <w:p>
       <w:pPr>
-        <w:ind w:left="2160" w:first-line="-2160"/>
-      </w:pPr>
-      <w:r>
-        <w:rPr>
-          <w:rFonts w:ascii="Times" w:hAnsi="Times" w:cs="Times"/>
+        <w:ind w:left="2160"/>
+      </w:pPr>
+      <w:r>
+        <w:rPr>
+          <w:rFonts w:ascii="Helvetica" w:hAnsi="Helvetica" w:cs="Helvetica"/>
           <w:sz w:val="36"/>
           <w:sz-cs w:val="36"/>
         </w:rPr>
@@ -934,11 +1192,11 @@
     </w:p>
     <w:p>
       <w:pPr>
-        <w:ind w:left="2160" w:first-line="-2160"/>
-      </w:pPr>
-      <w:r>
-        <w:rPr>
-          <w:rFonts w:ascii="Times" w:hAnsi="Times" w:cs="Times"/>
+        <w:ind w:left="2160"/>
+      </w:pPr>
+      <w:r>
+        <w:rPr>
+          <w:rFonts w:ascii="Helvetica" w:hAnsi="Helvetica" w:cs="Helvetica"/>
           <w:sz w:val="36"/>
           <w:sz-cs w:val="36"/>
         </w:rPr>
@@ -951,11 +1209,11 @@
     </w:p>
     <w:p>
       <w:pPr>
-        <w:ind w:left="2160" w:first-line="-2160"/>
-      </w:pPr>
-      <w:r>
-        <w:rPr>
-          <w:rFonts w:ascii="Times" w:hAnsi="Times" w:cs="Times"/>
+        <w:ind w:left="2160"/>
+      </w:pPr>
+      <w:r>
+        <w:rPr>
+          <w:rFonts w:ascii="Helvetica" w:hAnsi="Helvetica" w:cs="Helvetica"/>
           <w:sz w:val="36"/>
           <w:sz-cs w:val="36"/>
         </w:rPr>
@@ -968,11 +1226,11 @@
     </w:p>
     <w:p>
       <w:pPr>
-        <w:ind w:left="2880" w:first-line="-2880"/>
-      </w:pPr>
-      <w:r>
-        <w:rPr>
-          <w:rFonts w:ascii="Times" w:hAnsi="Times" w:cs="Times"/>
+        <w:ind w:left="2880"/>
+      </w:pPr>
+      <w:r>
+        <w:rPr>
+          <w:rFonts w:ascii="Helvetica" w:hAnsi="Helvetica" w:cs="Helvetica"/>
           <w:sz w:val="36"/>
           <w:sz-cs w:val="36"/>
         </w:rPr>
@@ -985,11 +1243,11 @@
     </w:p>
     <w:p>
       <w:pPr>
-        <w:ind w:left="2880" w:first-line="-2880"/>
-      </w:pPr>
-      <w:r>
-        <w:rPr>
-          <w:rFonts w:ascii="Times" w:hAnsi="Times" w:cs="Times"/>
+        <w:ind w:left="2880"/>
+      </w:pPr>
+      <w:r>
+        <w:rPr>
+          <w:rFonts w:ascii="Helvetica" w:hAnsi="Helvetica" w:cs="Helvetica"/>
           <w:sz w:val="36"/>
           <w:sz-cs w:val="36"/>
         </w:rPr>
@@ -1002,11 +1260,11 @@
     </w:p>
     <w:p>
       <w:pPr>
-        <w:ind w:left="2880" w:first-line="-2880"/>
-      </w:pPr>
-      <w:r>
-        <w:rPr>
-          <w:rFonts w:ascii="Times" w:hAnsi="Times" w:cs="Times"/>
+        <w:ind w:left="2880"/>
+      </w:pPr>
+      <w:r>
+        <w:rPr>
+          <w:rFonts w:ascii="Helvetica" w:hAnsi="Helvetica" w:cs="Helvetica"/>
           <w:sz w:val="36"/>
           <w:sz-cs w:val="36"/>
         </w:rPr>
@@ -1019,11 +1277,11 @@
     </w:p>
     <w:p>
       <w:pPr>
-        <w:ind w:left="2880" w:first-line="-2880"/>
-      </w:pPr>
-      <w:r>
-        <w:rPr>
-          <w:rFonts w:ascii="Times" w:hAnsi="Times" w:cs="Times"/>
+        <w:ind w:left="2880"/>
+      </w:pPr>
+      <w:r>
+        <w:rPr>
+          <w:rFonts w:ascii="Helvetica" w:hAnsi="Helvetica" w:cs="Helvetica"/>
           <w:sz w:val="36"/>
           <w:sz-cs w:val="36"/>
         </w:rPr>
@@ -1036,11 +1294,11 @@
     </w:p>
     <w:p>
       <w:pPr>
-        <w:ind w:left="2880" w:first-line="-2880"/>
-      </w:pPr>
-      <w:r>
-        <w:rPr>
-          <w:rFonts w:ascii="Times" w:hAnsi="Times" w:cs="Times"/>
+        <w:ind w:left="2880"/>
+      </w:pPr>
+      <w:r>
+        <w:rPr>
+          <w:rFonts w:ascii="Helvetica" w:hAnsi="Helvetica" w:cs="Helvetica"/>
           <w:sz w:val="36"/>
           <w:sz-cs w:val="36"/>
         </w:rPr>
@@ -1053,11 +1311,11 @@
     </w:p>
     <w:p>
       <w:pPr>
-        <w:ind w:left="3600" w:first-line="-3600"/>
-      </w:pPr>
-      <w:r>
-        <w:rPr>
-          <w:rFonts w:ascii="Times" w:hAnsi="Times" w:cs="Times"/>
+        <w:ind w:left="3600"/>
+      </w:pPr>
+      <w:r>
+        <w:rPr>
+          <w:rFonts w:ascii="Helvetica" w:hAnsi="Helvetica" w:cs="Helvetica"/>
           <w:sz w:val="36"/>
           <w:sz-cs w:val="36"/>
         </w:rPr>
@@ -1070,11 +1328,11 @@
     </w:p>
     <w:p>
       <w:pPr>
-        <w:ind w:left="720" w:first-line="-720"/>
-      </w:pPr>
-      <w:r>
-        <w:rPr>
-          <w:rFonts w:ascii="Times" w:hAnsi="Times" w:cs="Times"/>
+        <w:ind w:left="720"/>
+      </w:pPr>
+      <w:r>
+        <w:rPr>
+          <w:rFonts w:ascii="Helvetica" w:hAnsi="Helvetica" w:cs="Helvetica"/>
           <w:sz w:val="36"/>
           <w:sz-cs w:val="36"/>
         </w:rPr>
@@ -1087,11 +1345,11 @@
     </w:p>
     <w:p>
       <w:pPr>
-        <w:ind w:left="1440" w:first-line="-1440"/>
-      </w:pPr>
-      <w:r>
-        <w:rPr>
-          <w:rFonts w:ascii="Times" w:hAnsi="Times" w:cs="Times"/>
+        <w:ind w:left="1440"/>
+      </w:pPr>
+      <w:r>
+        <w:rPr>
+          <w:rFonts w:ascii="Helvetica" w:hAnsi="Helvetica" w:cs="Helvetica"/>
           <w:sz w:val="36"/>
           <w:sz-cs w:val="36"/>
         </w:rPr>
@@ -1104,11 +1362,11 @@
     </w:p>
     <w:p>
       <w:pPr>
-        <w:ind w:left="2160" w:first-line="-2160"/>
-      </w:pPr>
-      <w:r>
-        <w:rPr>
-          <w:rFonts w:ascii="Times" w:hAnsi="Times" w:cs="Times"/>
+        <w:ind w:left="2160"/>
+      </w:pPr>
+      <w:r>
+        <w:rPr>
+          <w:rFonts w:ascii="Helvetica" w:hAnsi="Helvetica" w:cs="Helvetica"/>
           <w:sz w:val="36"/>
           <w:sz-cs w:val="36"/>
         </w:rPr>
@@ -1121,11 +1379,11 @@
     </w:p>
     <w:p>
       <w:pPr>
-        <w:ind w:left="2160" w:first-line="-2160"/>
-      </w:pPr>
-      <w:r>
-        <w:rPr>
-          <w:rFonts w:ascii="Times" w:hAnsi="Times" w:cs="Times"/>
+        <w:ind w:left="2160"/>
+      </w:pPr>
+      <w:r>
+        <w:rPr>
+          <w:rFonts w:ascii="Helvetica" w:hAnsi="Helvetica" w:cs="Helvetica"/>
           <w:sz w:val="36"/>
           <w:sz-cs w:val="36"/>
         </w:rPr>
@@ -1138,11 +1396,11 @@
     </w:p>
     <w:p>
       <w:pPr>
-        <w:ind w:left="2160" w:first-line="-2160"/>
-      </w:pPr>
-      <w:r>
-        <w:rPr>
-          <w:rFonts w:ascii="Times" w:hAnsi="Times" w:cs="Times"/>
+        <w:ind w:left="2160"/>
+      </w:pPr>
+      <w:r>
+        <w:rPr>
+          <w:rFonts w:ascii="Helvetica" w:hAnsi="Helvetica" w:cs="Helvetica"/>
           <w:sz w:val="36"/>
           <w:sz-cs w:val="36"/>
         </w:rPr>
@@ -1155,11 +1413,11 @@
     </w:p>
     <w:p>
       <w:pPr>
-        <w:ind w:left="2160" w:first-line="-2160"/>
-      </w:pPr>
-      <w:r>
-        <w:rPr>
-          <w:rFonts w:ascii="Times" w:hAnsi="Times" w:cs="Times"/>
+        <w:ind w:left="2160"/>
+      </w:pPr>
+      <w:r>
+        <w:rPr>
+          <w:rFonts w:ascii="Helvetica" w:hAnsi="Helvetica" w:cs="Helvetica"/>
           <w:sz w:val="36"/>
           <w:sz-cs w:val="36"/>
         </w:rPr>
@@ -1172,11 +1430,11 @@
     </w:p>
     <w:p>
       <w:pPr>
-        <w:ind w:left="2880" w:first-line="-2880"/>
-      </w:pPr>
-      <w:r>
-        <w:rPr>
-          <w:rFonts w:ascii="Times" w:hAnsi="Times" w:cs="Times"/>
+        <w:ind w:left="2880"/>
+      </w:pPr>
+      <w:r>
+        <w:rPr>
+          <w:rFonts w:ascii="Helvetica" w:hAnsi="Helvetica" w:cs="Helvetica"/>
           <w:sz w:val="36"/>
           <w:sz-cs w:val="36"/>
         </w:rPr>
@@ -1189,11 +1447,11 @@
     </w:p>
     <w:p>
       <w:pPr>
-        <w:ind w:left="2880" w:first-line="-2880"/>
-      </w:pPr>
-      <w:r>
-        <w:rPr>
-          <w:rFonts w:ascii="Times" w:hAnsi="Times" w:cs="Times"/>
+        <w:ind w:left="2880"/>
+      </w:pPr>
+      <w:r>
+        <w:rPr>
+          <w:rFonts w:ascii="Helvetica" w:hAnsi="Helvetica" w:cs="Helvetica"/>
           <w:sz w:val="36"/>
           <w:sz-cs w:val="36"/>
         </w:rPr>
@@ -1206,11 +1464,11 @@
     </w:p>
     <w:p>
       <w:pPr>
-        <w:ind w:left="2880" w:first-line="-2880"/>
-      </w:pPr>
-      <w:r>
-        <w:rPr>
-          <w:rFonts w:ascii="Times" w:hAnsi="Times" w:cs="Times"/>
+        <w:ind w:left="2880"/>
+      </w:pPr>
+      <w:r>
+        <w:rPr>
+          <w:rFonts w:ascii="Helvetica" w:hAnsi="Helvetica" w:cs="Helvetica"/>
           <w:sz w:val="36"/>
           <w:sz-cs w:val="36"/>
         </w:rPr>
@@ -1223,11 +1481,11 @@
     </w:p>
     <w:p>
       <w:pPr>
-        <w:ind w:left="2880" w:first-line="-2880"/>
-      </w:pPr>
-      <w:r>
-        <w:rPr>
-          <w:rFonts w:ascii="Times" w:hAnsi="Times" w:cs="Times"/>
+        <w:ind w:left="2880"/>
+      </w:pPr>
+      <w:r>
+        <w:rPr>
+          <w:rFonts w:ascii="Helvetica" w:hAnsi="Helvetica" w:cs="Helvetica"/>
           <w:sz w:val="36"/>
           <w:sz-cs w:val="36"/>
         </w:rPr>
@@ -1240,11 +1498,11 @@
     </w:p>
     <w:p>
       <w:pPr>
-        <w:ind w:left="2880" w:first-line="-2880"/>
-      </w:pPr>
-      <w:r>
-        <w:rPr>
-          <w:rFonts w:ascii="Times" w:hAnsi="Times" w:cs="Times"/>
+        <w:ind w:left="2880"/>
+      </w:pPr>
+      <w:r>
+        <w:rPr>
+          <w:rFonts w:ascii="Helvetica" w:hAnsi="Helvetica" w:cs="Helvetica"/>
           <w:sz w:val="36"/>
           <w:sz-cs w:val="36"/>
         </w:rPr>
@@ -1257,11 +1515,11 @@
     </w:p>
     <w:p>
       <w:pPr>
-        <w:ind w:left="2880" w:first-line="-2880"/>
-      </w:pPr>
-      <w:r>
-        <w:rPr>
-          <w:rFonts w:ascii="Times" w:hAnsi="Times" w:cs="Times"/>
+        <w:ind w:left="2880"/>
+      </w:pPr>
+      <w:r>
+        <w:rPr>
+          <w:rFonts w:ascii="Helvetica" w:hAnsi="Helvetica" w:cs="Helvetica"/>
           <w:sz w:val="36"/>
           <w:sz-cs w:val="36"/>
         </w:rPr>
@@ -1274,11 +1532,11 @@
     </w:p>
     <w:p>
       <w:pPr>
-        <w:ind w:left="3600" w:first-line="-3600"/>
-      </w:pPr>
-      <w:r>
-        <w:rPr>
-          <w:rFonts w:ascii="Times" w:hAnsi="Times" w:cs="Times"/>
+        <w:ind w:left="3600"/>
+      </w:pPr>
+      <w:r>
+        <w:rPr>
+          <w:rFonts w:ascii="Helvetica" w:hAnsi="Helvetica" w:cs="Helvetica"/>
           <w:sz w:val="36"/>
           <w:sz-cs w:val="36"/>
         </w:rPr>
@@ -1291,11 +1549,11 @@
     </w:p>
     <w:p>
       <w:pPr>
-        <w:ind w:left="720" w:first-line="-720"/>
-      </w:pPr>
-      <w:r>
-        <w:rPr>
-          <w:rFonts w:ascii="Times" w:hAnsi="Times" w:cs="Times"/>
+        <w:ind w:left="720"/>
+      </w:pPr>
+      <w:r>
+        <w:rPr>
+          <w:rFonts w:ascii="Helvetica" w:hAnsi="Helvetica" w:cs="Helvetica"/>
           <w:sz w:val="36"/>
           <w:sz-cs w:val="36"/>
         </w:rPr>
@@ -1308,11 +1566,11 @@
     </w:p>
     <w:p>
       <w:pPr>
-        <w:ind w:left="1440" w:first-line="-1440"/>
-      </w:pPr>
-      <w:r>
-        <w:rPr>
-          <w:rFonts w:ascii="Times" w:hAnsi="Times" w:cs="Times"/>
+        <w:ind w:left="1440"/>
+      </w:pPr>
+      <w:r>
+        <w:rPr>
+          <w:rFonts w:ascii="Helvetica" w:hAnsi="Helvetica" w:cs="Helvetica"/>
           <w:sz w:val="36"/>
           <w:sz-cs w:val="36"/>
         </w:rPr>
@@ -1325,11 +1583,11 @@
     </w:p>
     <w:p>
       <w:pPr>
-        <w:ind w:left="1440" w:first-line="-1440"/>
-      </w:pPr>
-      <w:r>
-        <w:rPr>
-          <w:rFonts w:ascii="Times" w:hAnsi="Times" w:cs="Times"/>
+        <w:ind w:left="1440"/>
+      </w:pPr>
+      <w:r>
+        <w:rPr>
+          <w:rFonts w:ascii="Helvetica" w:hAnsi="Helvetica" w:cs="Helvetica"/>
           <w:sz w:val="36"/>
           <w:sz-cs w:val="36"/>
         </w:rPr>
@@ -1342,11 +1600,11 @@
     </w:p>
     <w:p>
       <w:pPr>
-        <w:ind w:left="1440" w:first-line="-1440"/>
-      </w:pPr>
-      <w:r>
-        <w:rPr>
-          <w:rFonts w:ascii="Times" w:hAnsi="Times" w:cs="Times"/>
+        <w:ind w:left="1440"/>
+      </w:pPr>
+      <w:r>
+        <w:rPr>
+          <w:rFonts w:ascii="Helvetica" w:hAnsi="Helvetica" w:cs="Helvetica"/>
           <w:sz w:val="36"/>
           <w:sz-cs w:val="36"/>
         </w:rPr>

</xml_diff>

<commit_message>
GC etc. added plus fixed
</commit_message>
<xml_diff>
--- a/Monpick Specifikace.docx
+++ b/Monpick Specifikace.docx
@@ -866,6 +866,22 @@
         <w:tab/>
         <w:t xml:space="preserve">Mineři</w:t>
       </w:r>
+      <w:r>
+        <w:rPr>
+          <w:rFonts w:ascii="Apple Color Emoji" w:hAnsi="Apple Color Emoji" w:cs="Apple Color Emoji"/>
+          <w:sz w:val="36"/>
+          <w:sz-cs w:val="36"/>
+        </w:rPr>
+        <w:t xml:space="preserve">🌩</w:t>
+      </w:r>
+      <w:r>
+        <w:rPr>
+          <w:rFonts w:ascii="Helvetica" w:hAnsi="Helvetica" w:cs="Helvetica"/>
+          <w:sz w:val="36"/>
+          <w:sz-cs w:val="36"/>
+        </w:rPr>
+        <w:t xml:space="preserve"/>
+      </w:r>
     </w:p>
     <w:p>
       <w:pPr>
@@ -883,6 +899,22 @@
         <w:tab/>
         <w:t xml:space="preserve">Seznam minerů</w:t>
       </w:r>
+      <w:r>
+        <w:rPr>
+          <w:rFonts w:ascii="Apple Color Emoji" w:hAnsi="Apple Color Emoji" w:cs="Apple Color Emoji"/>
+          <w:sz w:val="36"/>
+          <w:sz-cs w:val="36"/>
+        </w:rPr>
+        <w:t xml:space="preserve">⚡️</w:t>
+      </w:r>
+      <w:r>
+        <w:rPr>
+          <w:rFonts w:ascii="Helvetica" w:hAnsi="Helvetica" w:cs="Helvetica"/>
+          <w:sz w:val="36"/>
+          <w:sz-cs w:val="36"/>
+        </w:rPr>
+        <w:t xml:space="preserve"/>
+      </w:r>
     </w:p>
     <w:p>
       <w:pPr>
@@ -917,6 +949,22 @@
         <w:tab/>
         <w:t xml:space="preserve">Smazat miner</w:t>
       </w:r>
+      <w:r>
+        <w:rPr>
+          <w:rFonts w:ascii="Apple Color Emoji" w:hAnsi="Apple Color Emoji" w:cs="Apple Color Emoji"/>
+          <w:sz w:val="36"/>
+          <w:sz-cs w:val="36"/>
+        </w:rPr>
+        <w:t xml:space="preserve">⚡️</w:t>
+      </w:r>
+      <w:r>
+        <w:rPr>
+          <w:rFonts w:ascii="Helvetica" w:hAnsi="Helvetica" w:cs="Helvetica"/>
+          <w:sz w:val="36"/>
+          <w:sz-cs w:val="36"/>
+        </w:rPr>
+        <w:t xml:space="preserve"/>
+      </w:r>
     </w:p>
     <w:p>
       <w:pPr>
@@ -1138,6 +1186,22 @@
         <w:tab/>
         <w:t xml:space="preserve">Karty</w:t>
       </w:r>
+      <w:r>
+        <w:rPr>
+          <w:rFonts w:ascii="Apple Color Emoji" w:hAnsi="Apple Color Emoji" w:cs="Apple Color Emoji"/>
+          <w:sz w:val="36"/>
+          <w:sz-cs w:val="36"/>
+        </w:rPr>
+        <w:t xml:space="preserve">🌩</w:t>
+      </w:r>
+      <w:r>
+        <w:rPr>
+          <w:rFonts w:ascii="Helvetica" w:hAnsi="Helvetica" w:cs="Helvetica"/>
+          <w:sz w:val="36"/>
+          <w:sz-cs w:val="36"/>
+        </w:rPr>
+        <w:t xml:space="preserve"/>
+      </w:r>
     </w:p>
     <w:p>
       <w:pPr>
@@ -1155,6 +1219,22 @@
         <w:tab/>
         <w:t xml:space="preserve">Seznam karet</w:t>
       </w:r>
+      <w:r>
+        <w:rPr>
+          <w:rFonts w:ascii="Apple Color Emoji" w:hAnsi="Apple Color Emoji" w:cs="Apple Color Emoji"/>
+          <w:sz w:val="36"/>
+          <w:sz-cs w:val="36"/>
+        </w:rPr>
+        <w:t xml:space="preserve">⚡️</w:t>
+      </w:r>
+      <w:r>
+        <w:rPr>
+          <w:rFonts w:ascii="Helvetica" w:hAnsi="Helvetica" w:cs="Helvetica"/>
+          <w:sz w:val="36"/>
+          <w:sz-cs w:val="36"/>
+        </w:rPr>
+        <w:t xml:space="preserve"/>
+      </w:r>
     </w:p>
     <w:p>
       <w:pPr>
@@ -1223,6 +1303,22 @@
         <w:tab/>
         <w:t xml:space="preserve">Detail karty</w:t>
       </w:r>
+      <w:r>
+        <w:rPr>
+          <w:rFonts w:ascii="Apple Color Emoji" w:hAnsi="Apple Color Emoji" w:cs="Apple Color Emoji"/>
+          <w:sz w:val="36"/>
+          <w:sz-cs w:val="36"/>
+        </w:rPr>
+        <w:t xml:space="preserve">🌩</w:t>
+      </w:r>
+      <w:r>
+        <w:rPr>
+          <w:rFonts w:ascii="Helvetica" w:hAnsi="Helvetica" w:cs="Helvetica"/>
+          <w:sz w:val="36"/>
+          <w:sz-cs w:val="36"/>
+        </w:rPr>
+        <w:t xml:space="preserve"/>
+      </w:r>
     </w:p>
     <w:p>
       <w:pPr>
@@ -1274,6 +1370,22 @@
         <w:tab/>
         <w:t xml:space="preserve">Atributy karty</w:t>
       </w:r>
+      <w:r>
+        <w:rPr>
+          <w:rFonts w:ascii="Apple Color Emoji" w:hAnsi="Apple Color Emoji" w:cs="Apple Color Emoji"/>
+          <w:sz w:val="36"/>
+          <w:sz-cs w:val="36"/>
+        </w:rPr>
+        <w:t xml:space="preserve">⚡️</w:t>
+      </w:r>
+      <w:r>
+        <w:rPr>
+          <w:rFonts w:ascii="Helvetica" w:hAnsi="Helvetica" w:cs="Helvetica"/>
+          <w:sz w:val="36"/>
+          <w:sz-cs w:val="36"/>
+        </w:rPr>
+        <w:t xml:space="preserve"/>
+      </w:r>
     </w:p>
     <w:p>
       <w:pPr>
@@ -1291,6 +1403,22 @@
         <w:tab/>
         <w:t xml:space="preserve">Statistiky karty</w:t>
       </w:r>
+      <w:r>
+        <w:rPr>
+          <w:rFonts w:ascii="Apple Color Emoji" w:hAnsi="Apple Color Emoji" w:cs="Apple Color Emoji"/>
+          <w:sz w:val="36"/>
+          <w:sz-cs w:val="36"/>
+        </w:rPr>
+        <w:t xml:space="preserve">⚡️</w:t>
+      </w:r>
+      <w:r>
+        <w:rPr>
+          <w:rFonts w:ascii="Helvetica" w:hAnsi="Helvetica" w:cs="Helvetica"/>
+          <w:sz w:val="36"/>
+          <w:sz-cs w:val="36"/>
+        </w:rPr>
+        <w:t xml:space="preserve"/>
+      </w:r>
     </w:p>
     <w:p>
       <w:pPr>
@@ -1307,6 +1435,22 @@
         <w:t xml:space="preserve">•</w:t>
         <w:tab/>
         <w:t xml:space="preserve">Relationships:</w:t>
+      </w:r>
+      <w:r>
+        <w:rPr>
+          <w:rFonts w:ascii="Apple Color Emoji" w:hAnsi="Apple Color Emoji" w:cs="Apple Color Emoji"/>
+          <w:sz w:val="36"/>
+          <w:sz-cs w:val="36"/>
+        </w:rPr>
+        <w:t xml:space="preserve">🌩</w:t>
+      </w:r>
+      <w:r>
+        <w:rPr>
+          <w:rFonts w:ascii="Helvetica" w:hAnsi="Helvetica" w:cs="Helvetica"/>
+          <w:sz w:val="36"/>
+          <w:sz-cs w:val="36"/>
+        </w:rPr>
+        <w:t xml:space="preserve"/>
       </w:r>
     </w:p>
     <w:p>

</xml_diff>